<commit_message>
fixed the map figure boundaries and updated the draft in the outputs folder.
</commit_message>
<xml_diff>
--- a/outputs/wallkill_draft.part1.docx
+++ b/outputs/wallkill_draft.part1.docx
@@ -17,13 +17,15 @@
       <w:r>
         <w:t>NYSDEC SMAS</w:t>
       </w:r>
+      <w:bookmarkStart w:id="0" w:name="_GoBack"/>
+      <w:bookmarkEnd w:id="0"/>
     </w:p>
     <w:p>
       <w:pPr>
         <w:pStyle w:val="Date"/>
       </w:pPr>
       <w:r>
-        <w:t>2020-11-02</w:t>
+        <w:t>2020-11-04</w:t>
       </w:r>
     </w:p>
     <w:p>
@@ -35,12 +37,12 @@
       <w:pPr>
         <w:pStyle w:val="Heading1"/>
       </w:pPr>
-      <w:bookmarkStart w:id="0" w:name="section-1---general"/>
+      <w:bookmarkStart w:id="1" w:name="section-1---general"/>
       <w:r>
         <w:lastRenderedPageBreak/>
         <w:t>Section 1 - General</w:t>
       </w:r>
-      <w:bookmarkEnd w:id="0"/>
+      <w:bookmarkEnd w:id="1"/>
     </w:p>
     <w:p>
       <w:pPr>
@@ -49,7 +51,7 @@
       <w:r>
         <w:t xml:space="preserve">Table </w:t>
       </w:r>
-      <w:bookmarkStart w:id="1" w:name="sites-table"/>
+      <w:bookmarkStart w:id="2" w:name="sites-table"/>
       <w:r>
         <w:fldChar w:fldCharType="begin"/>
       </w:r>
@@ -68,7 +70,7 @@
       <w:r>
         <w:fldChar w:fldCharType="end"/>
       </w:r>
-      <w:bookmarkEnd w:id="1"/>
+      <w:bookmarkEnd w:id="2"/>
       <w:r>
         <w:t xml:space="preserve">: </w:t>
       </w:r>
@@ -7423,7 +7425,113 @@
       </w:tr>
     </w:tbl>
     <w:p>
+      <w:pPr>
+        <w:pStyle w:val="Figure"/>
+        <w:jc w:val="center"/>
+      </w:pPr>
       <w:r>
+        <w:rPr>
+          <w:noProof/>
+        </w:rPr>
+        <w:lastRenderedPageBreak/>
+        <w:drawing>
+          <wp:inline distT="0" distB="0" distL="0" distR="0">
+            <wp:extent cx="6400800" cy="7315200"/>
+            <wp:effectExtent l="0" t="0" r="0" b="0"/>
+            <wp:docPr id="1" name="Picture 1"/>
+            <wp:cNvGraphicFramePr>
+              <a:graphicFrameLocks xmlns:a="http://schemas.openxmlformats.org/drawingml/2006/main" noChangeAspect="1"/>
+            </wp:cNvGraphicFramePr>
+            <a:graphic xmlns:a="http://schemas.openxmlformats.org/drawingml/2006/main">
+              <a:graphicData uri="http://schemas.openxmlformats.org/drawingml/2006/picture">
+                <pic:pic xmlns:pic="http://schemas.openxmlformats.org/drawingml/2006/picture">
+                  <pic:nvPicPr>
+                    <pic:cNvPr id="2" name=""/>
+                    <pic:cNvPicPr>
+                      <a:picLocks noChangeAspect="1" noChangeArrowheads="1"/>
+                    </pic:cNvPicPr>
+                  </pic:nvPicPr>
+                  <pic:blipFill>
+                    <a:blip r:embed="rId7"/>
+                    <a:srcRect/>
+                    <a:stretch>
+                      <a:fillRect/>
+                    </a:stretch>
+                  </pic:blipFill>
+                  <pic:spPr bwMode="auto">
+                    <a:xfrm>
+                      <a:off x="0" y="0"/>
+                      <a:ext cx="88900" cy="101600"/>
+                    </a:xfrm>
+                    <a:prstGeom prst="rect">
+                      <a:avLst/>
+                    </a:prstGeom>
+                    <a:noFill/>
+                  </pic:spPr>
+                </pic:pic>
+              </a:graphicData>
+            </a:graphic>
+          </wp:inline>
+        </w:drawing>
+      </w:r>
+    </w:p>
+    <w:p>
+      <w:pPr>
+        <w:pStyle w:val="ImageCaption"/>
+      </w:pPr>
+      <w:r>
+        <w:t xml:space="preserve">Figure </w:t>
+      </w:r>
+      <w:bookmarkStart w:id="3" w:name="site-map"/>
+      <w:r>
+        <w:fldChar w:fldCharType="begin"/>
+      </w:r>
+      <w:r>
+        <w:instrText>SEQ fig \* Arabic</w:instrText>
+      </w:r>
+      <w:r>
+        <w:fldChar w:fldCharType="separate"/>
+      </w:r>
+      <w:r>
+        <w:rPr>
+          <w:noProof/>
+        </w:rPr>
+        <w:t>1</w:t>
+      </w:r>
+      <w:r>
+        <w:fldChar w:fldCharType="end"/>
+      </w:r>
+      <w:bookmarkEnd w:id="3"/>
+      <w:r>
+        <w:t xml:space="preserve">: </w:t>
+      </w:r>
+      <w:r>
+        <w:t xml:space="preserve">Map of Wallkill River (WALK) sampling locations. Site names reference the Location ID and River Mile presented in </w:t>
+      </w:r>
+      <w:hyperlink w:anchor="sites-table">
+        <w:r>
+          <w:fldChar w:fldCharType="begin"/>
+        </w:r>
+        <w:r>
+          <w:instrText xml:space="preserve"> REF sites-table \h</w:instrText>
+        </w:r>
+        <w:r>
+          <w:fldChar w:fldCharType="separate"/>
+        </w:r>
+        <w:r>
+          <w:rPr>
+            <w:noProof/>
+          </w:rPr>
+          <w:t>1</w:t>
+        </w:r>
+        <w:r>
+          <w:fldChar w:fldCharType="end"/>
+        </w:r>
+      </w:hyperlink>
+    </w:p>
+    <w:p>
+      <w:r>
+        <w:lastRenderedPageBreak/>
         <w:br w:type="page"/>
       </w:r>
     </w:p>
@@ -7431,22 +7539,25 @@
       <w:pPr>
         <w:pStyle w:val="Heading1"/>
       </w:pPr>
-      <w:bookmarkStart w:id="2" w:name="X0c01b892061e182798dd1f6f53422a04840bc4d"/>
+      <w:bookmarkStart w:id="4" w:name="X0c01b892061e182798dd1f6f53422a04840bc4d"/>
       <w:r>
         <w:lastRenderedPageBreak/>
-        <w:t>Section 1A - Water Chemistry and Stream Discharge</w:t>
+        <w:t>Section 1A - Water Ch</w:t>
       </w:r>
-      <w:bookmarkEnd w:id="2"/>
+      <w:r>
+        <w:t>emistry and Stream Discharge</w:t>
+      </w:r>
+      <w:bookmarkEnd w:id="4"/>
     </w:p>
     <w:p>
       <w:pPr>
         <w:pStyle w:val="Heading2"/>
       </w:pPr>
-      <w:bookmarkStart w:id="3" w:name="analyte-table"/>
+      <w:bookmarkStart w:id="5" w:name="analyte-table"/>
       <w:r>
         <w:t>Analyte Table</w:t>
       </w:r>
-      <w:bookmarkEnd w:id="3"/>
+      <w:bookmarkEnd w:id="5"/>
     </w:p>
     <w:p>
       <w:pPr>
@@ -7455,7 +7566,7 @@
       <w:r>
         <w:t xml:space="preserve">Table </w:t>
       </w:r>
-      <w:bookmarkStart w:id="4" w:name="Analytes"/>
+      <w:bookmarkStart w:id="6" w:name="Analytes"/>
       <w:r>
         <w:fldChar w:fldCharType="begin"/>
       </w:r>
@@ -7474,12 +7585,12 @@
       <w:r>
         <w:fldChar w:fldCharType="end"/>
       </w:r>
-      <w:bookmarkEnd w:id="4"/>
+      <w:bookmarkEnd w:id="6"/>
       <w:r>
-        <w:t xml:space="preserve">: </w:t>
+        <w:t>: Water chemistry analytes sampled as part of the Wallkill River Stream Assessment Survey. Table lists sampled analytes and analytical specifications. ^ Precision objectives are defined by</w:t>
       </w:r>
       <w:r>
-        <w:t>Water chemistry analytes sampled as part of the Wallkill River Stream Assessment Survey. Table lists sampled analytes and analytical specifications. ^ Precision objectives are defined by results of duplicate samples as described in Appendix III</w:t>
+        <w:t xml:space="preserve"> results of duplicate samples as described in Appendix III</w:t>
       </w:r>
     </w:p>
     <w:tbl>
@@ -7563,17 +7674,7 @@
                 <w:sz w:val="16"/>
                 <w:szCs w:val="16"/>
               </w:rPr>
-              <w:t>An</w:t>
-            </w:r>
-            <w:r>
-              <w:rPr>
-                <w:rFonts w:ascii="Arial" w:eastAsia="Arial" w:hAnsi="Arial" w:cs="Arial"/>
-                <w:b/>
-                <w:color w:val="111111"/>
-                <w:sz w:val="16"/>
-                <w:szCs w:val="16"/>
-              </w:rPr>
-              <w:t xml:space="preserve">alytical </w:t>
+              <w:t xml:space="preserve">Analytical </w:t>
             </w:r>
             <w:r>
               <w:rPr>
@@ -19385,12 +19486,12 @@
       <w:pPr>
         <w:pStyle w:val="Heading2"/>
       </w:pPr>
-      <w:bookmarkStart w:id="5" w:name="water-chemistry-by-pwl-id"/>
+      <w:bookmarkStart w:id="7" w:name="water-chemistry-by-pwl-id"/>
       <w:r>
         <w:lastRenderedPageBreak/>
         <w:t>Water Chemistry by PWL ID</w:t>
       </w:r>
-      <w:bookmarkEnd w:id="5"/>
+      <w:bookmarkEnd w:id="7"/>
     </w:p>
     <w:p>
       <w:pPr>
@@ -19401,92 +19502,6 @@
         <w:rPr>
           <w:noProof/>
         </w:rPr>
-        <w:drawing>
-          <wp:inline distT="0" distB="0" distL="0" distR="0">
-            <wp:extent cx="5486400" cy="3657600"/>
-            <wp:effectExtent l="0" t="0" r="0" b="0"/>
-            <wp:docPr id="1" name="Picture 1"/>
-            <wp:cNvGraphicFramePr>
-              <a:graphicFrameLocks xmlns:a="http://schemas.openxmlformats.org/drawingml/2006/main" noChangeAspect="1"/>
-            </wp:cNvGraphicFramePr>
-            <a:graphic xmlns:a="http://schemas.openxmlformats.org/drawingml/2006/main">
-              <a:graphicData uri="http://schemas.openxmlformats.org/drawingml/2006/picture">
-                <pic:pic xmlns:pic="http://schemas.openxmlformats.org/drawingml/2006/picture">
-                  <pic:nvPicPr>
-                    <pic:cNvPr id="2" name=""/>
-                    <pic:cNvPicPr>
-                      <a:picLocks noChangeAspect="1" noChangeArrowheads="1"/>
-                    </pic:cNvPicPr>
-                  </pic:nvPicPr>
-                  <pic:blipFill>
-                    <a:blip r:embed="rId7"/>
-                    <a:srcRect/>
-                    <a:stretch>
-                      <a:fillRect/>
-                    </a:stretch>
-                  </pic:blipFill>
-                  <pic:spPr bwMode="auto">
-                    <a:xfrm>
-                      <a:off x="0" y="0"/>
-                      <a:ext cx="76200" cy="50800"/>
-                    </a:xfrm>
-                    <a:prstGeom prst="rect">
-                      <a:avLst/>
-                    </a:prstGeom>
-                    <a:noFill/>
-                  </pic:spPr>
-                </pic:pic>
-              </a:graphicData>
-            </a:graphic>
-          </wp:inline>
-        </w:drawing>
-      </w:r>
-    </w:p>
-    <w:p>
-      <w:pPr>
-        <w:pStyle w:val="ImageCaption"/>
-      </w:pPr>
-      <w:r>
-        <w:t xml:space="preserve">Figure </w:t>
-      </w:r>
-      <w:r>
-        <w:fldChar w:fldCharType="begin"/>
-      </w:r>
-      <w:r>
-        <w:instrText>SEQ fig \* Arabic</w:instrText>
-      </w:r>
-      <w:r>
-        <w:fldChar w:fldCharType="separate"/>
-      </w:r>
-      <w:r>
-        <w:rPr>
-          <w:noProof/>
-        </w:rPr>
-        <w:t>1</w:t>
-      </w:r>
-      <w:r>
-        <w:fldChar w:fldCharType="end"/>
-      </w:r>
-      <w:r>
-        <w:t xml:space="preserve">: </w:t>
-      </w:r>
-      <w:r>
-        <w:t>Calcium, The X-axis presents sampling locations from upstream to downstream and axis labels correspond with Table 1, Figure 1 and Figure 2. Point symbols match with WI/PWL segmentation as indicated in the plot legend. The total number of reported values il</w:t>
-      </w:r>
-      <w:r>
-        <w:t>lustrated for each sampling location can vary due to non-detection and QA/QC procedures. Descriptions of removed records are presented in Appendix III.</w:t>
-      </w:r>
-    </w:p>
-    <w:p>
-      <w:pPr>
-        <w:pStyle w:val="Figure"/>
-        <w:jc w:val="center"/>
-      </w:pPr>
-      <w:r>
-        <w:rPr>
-          <w:noProof/>
-        </w:rPr>
-        <w:lastRenderedPageBreak/>
         <w:drawing>
           <wp:inline distT="0" distB="0" distL="0" distR="0">
             <wp:extent cx="5486400" cy="3657600"/>
@@ -19554,13 +19569,10 @@
         <w:fldChar w:fldCharType="end"/>
       </w:r>
       <w:r>
-        <w:t xml:space="preserve">: </w:t>
+        <w:t>: Calcium, The X-axis presents sampling locations from upstream to downstream and axis labels correspond with Table 1, Figure 1 and Figure 2. Point symbols match with WI/PWL segmentation as indicated in</w:t>
       </w:r>
       <w:r>
-        <w:t>Chloride, The X-axis presents sampling locations from upstream to downstream and axis labels correspond with Table 1, Figure 1 and Figure 2. Point symbols match with WI/PWL segmentation as indicated in the plot legend. The total number of reported values i</w:t>
-      </w:r>
-      <w:r>
-        <w:t>llustrated for each sampling location can vary due to non-detection and QA/QC procedures. Descriptions of removed records are presented in Appendix III.</w:t>
+        <w:t xml:space="preserve"> the plot legend. The total number of reported values illustrated for each sampling location can vary due to non-detection and QA/QC procedures. Descriptions of removed records are presented in Appendix III.</w:t>
       </w:r>
     </w:p>
     <w:p>
@@ -19643,10 +19655,10 @@
         <w:t xml:space="preserve">: </w:t>
       </w:r>
       <w:r>
-        <w:t>Chlorophyll A, The X-axis presents sampling locations from upstream to downstream and axis labels correspond with Table 1, Figure 1 and Figure 2. Point symbols match with WI/PWL segmentation as indicated in the plot legend. The total number of reported val</w:t>
+        <w:t>Chloride, The X-axis presents sampling locations from upstream to downstream and axis labels correspond with Table 1, Figure 1 and Figure 2. Point symbols match with WI/PWL segmentation as indicated in the plot legend. The total number of reported values i</w:t>
       </w:r>
       <w:r>
-        <w:t>ues illustrated for each sampling location can vary due to non-detection and QA/QC procedures. Descriptions of removed records are presented in Appendix III.</w:t>
+        <w:t>llustrated for each sampling location can vary due to non-detection and QA/QC procedures. Descriptions of removed records are presented in Appendix III.</w:t>
       </w:r>
     </w:p>
     <w:p>
@@ -19726,13 +19738,13 @@
         <w:fldChar w:fldCharType="end"/>
       </w:r>
       <w:r>
-        <w:t>: Copper, The X-axis presents sampling locations from upstream to down</w:t>
+        <w:t>: Chlorophyll A, The X-axis presents sampling locations from upstream to do</w:t>
       </w:r>
       <w:r>
-        <w:t>stream and axis labels correspond with Table 1, Figure 1 and Figure 2. Point symbols match with WI/PWL segmentation as indicated in the plot legend. The total number of reported values illustrated for each sampling location can vary due to non-detection an</w:t>
+        <w:t xml:space="preserve">wnstream and axis labels correspond with Table 1, Figure 1 and Figure 2. Point symbols match with WI/PWL segmentation as indicated in the plot legend. The total number of reported values illustrated for each sampling location can vary due to non-detection </w:t>
       </w:r>
       <w:r>
-        <w:t>d QA/QC procedures. Descriptions of removed records are presented in Appendix III.</w:t>
+        <w:t>and QA/QC procedures. Descriptions of removed records are presented in Appendix III.</w:t>
       </w:r>
     </w:p>
     <w:p>
@@ -19812,13 +19824,13 @@
         <w:fldChar w:fldCharType="end"/>
       </w:r>
       <w:r>
-        <w:t>: Hardness (as CaCO3), The X-axis presents sampling locations from upstream to downstream and axis labels correspond with Table 1, Figure 1 and F</w:t>
+        <w:t>: Copper, The X-axis presents sampling locations from upstream to downstream and axis labels correspond with Table 1, Figure 1 and Figure 2. Po</w:t>
       </w:r>
       <w:r>
-        <w:t>igure 2. Point symbols match with WI/PWL segmentation as indicated in the plot legend. The total number of reported values illustrated for each sampling location can vary due to non-detection and QA/QC procedures. Descriptions of removed records are presen</w:t>
+        <w:t>int symbols match with WI/PWL segmentation as indicated in the plot legend. The total number of reported values illustrated for each sampling location can vary due to non-detection and QA/QC procedures. Descriptions of removed records are presented in Appe</w:t>
       </w:r>
       <w:r>
-        <w:t>ted in Appendix III.</w:t>
+        <w:t>ndix III.</w:t>
       </w:r>
     </w:p>
     <w:p>
@@ -19898,10 +19910,10 @@
         <w:fldChar w:fldCharType="end"/>
       </w:r>
       <w:r>
-        <w:t>: Iron, The X-axis presents sampling locations from upstream to downstream and axis labels correspond with Table 1, Figure 1 and Figure 2. Point symbols match with WI/PWL segmentation as indicated in the plo</w:t>
+        <w:t>: Hardness (as CaCO3), The X-axis presents sampling locations from upstream to downstream and axis labels correspond with Table 1, Figure 1 and Figure 2. Point symbols match with WI/PWL segmentation as indicated in the</w:t>
       </w:r>
       <w:r>
-        <w:t>t legend. The total number of reported values illustrated for each sampling location can vary due to non-detection and QA/QC procedures. Descriptions of removed records are presented in Appendix III.</w:t>
+        <w:t xml:space="preserve"> plot legend. The total number of reported values illustrated for each sampling location can vary due to non-detection and QA/QC procedures. Descriptions of removed records are presented in Appendix III.</w:t>
       </w:r>
     </w:p>
     <w:p>
@@ -19981,13 +19993,13 @@
         <w:fldChar w:fldCharType="end"/>
       </w:r>
       <w:r>
-        <w:t>: Nitrate, The X-axis presen</w:t>
+        <w:t>: Iron, The X-axis prese</w:t>
       </w:r>
       <w:r>
-        <w:t>ts sampling locations from upstream to downstream and axis labels correspond with Table 1, Figure 1 and Figure 2. Point symbols match with WI/PWL segmentation as indicated in the plot legend. The total number of reported values illustrated for each samplin</w:t>
+        <w:t>nts sampling locations from upstream to downstream and axis labels correspond with Table 1, Figure 1 and Figure 2. Point symbols match with WI/PWL segmentation as indicated in the plot legend. The total number of reported values illustrated for each sampli</w:t>
       </w:r>
       <w:r>
-        <w:t>g location can vary due to non-detection and QA/QC procedures. Descriptions of removed records are presented in Appendix III.</w:t>
+        <w:t>ng location can vary due to non-detection and QA/QC procedures. Descriptions of removed records are presented in Appendix III.</w:t>
       </w:r>
     </w:p>
     <w:p>
@@ -20067,13 +20079,13 @@
         <w:fldChar w:fldCharType="end"/>
       </w:r>
       <w:r>
-        <w:t>: Nitrite, The X-axis presents sampling locations from upstream to downstream and axis labels correspo</w:t>
+        <w:t>: Nitrate, The X-axis presents sampling locations from upstream to downstream and axis labels corresp</w:t>
       </w:r>
       <w:r>
-        <w:t>nd with Table 1, Figure 1 and Figure 2. Point symbols match with WI/PWL segmentation as indicated in the plot legend. The total number of reported values illustrated for each sampling location can vary due to non-detection and QA/QC procedures. Description</w:t>
+        <w:t>ond with Table 1, Figure 1 and Figure 2. Point symbols match with WI/PWL segmentation as indicated in the plot legend. The total number of reported values illustrated for each sampling location can vary due to non-detection and QA/QC procedures. Descriptio</w:t>
       </w:r>
       <w:r>
-        <w:t>s of removed records are presented in Appendix III.</w:t>
+        <w:t>ns of removed records are presented in Appendix III.</w:t>
       </w:r>
     </w:p>
     <w:p>
@@ -20153,10 +20165,10 @@
         <w:fldChar w:fldCharType="end"/>
       </w:r>
       <w:r>
-        <w:t xml:space="preserve">: Total Phosphorus, The X-axis presents sampling locations from upstream to downstream and axis labels correspond with Table 1, Figure 1 and Figure 2. Point symbols match with </w:t>
+        <w:t>: Nitrite, The X-axis presents sampling locations from upstream to downstream and axis labels correspond with Table 1, Figure 1 and Figure 2. Point symbols match with WI/PWL s</w:t>
       </w:r>
       <w:r>
-        <w:t>WI/PWL segmentation as indicated in the plot legend. The total number of reported values illustrated for each sampling location can vary due to non-detection and QA/QC procedures. Descriptions of removed records are presented in Appendix III.</w:t>
+        <w:t>egmentation as indicated in the plot legend. The total number of reported values illustrated for each sampling location can vary due to non-detection and QA/QC procedures. Descriptions of removed records are presented in Appendix III.</w:t>
       </w:r>
     </w:p>
     <w:p>
@@ -20221,10 +20233,10 @@
         <w:fldChar w:fldCharType="begin"/>
       </w:r>
       <w:r>
-        <w:instrText xml:space="preserve">SEQ </w:instrText>
+        <w:instrText>SEQ fig \* A</w:instrText>
       </w:r>
       <w:r>
-        <w:instrText>fig \* Arabic</w:instrText>
+        <w:instrText>rabic</w:instrText>
       </w:r>
       <w:r>
         <w:fldChar w:fldCharType="separate"/>
@@ -20239,10 +20251,10 @@
         <w:fldChar w:fldCharType="end"/>
       </w:r>
       <w:r>
-        <w:t>: Silver, The X-axis presents sampling locations from upstream to downstream and axis labels correspond with Table 1, Figure 1 and Figure 2. Point symbols match with WI/PWL segmentation as indicated in the plot legend. The total number of re</w:t>
+        <w:t xml:space="preserve">: Total Phosphorus, The X-axis presents sampling locations from upstream to downstream and axis labels correspond with Table 1, Figure 1 and Figure 2. Point symbols match with WI/PWL segmentation as indicated in the plot legend. The total number of </w:t>
       </w:r>
       <w:r>
-        <w:t>ported values illustrated for each sampling location can vary due to non-detection and QA/QC procedures. Descriptions of removed records are presented in Appendix III.</w:t>
+        <w:t>reported values illustrated for each sampling location can vary due to non-detection and QA/QC procedures. Descriptions of removed records are presented in Appendix III.</w:t>
       </w:r>
     </w:p>
     <w:p>
@@ -20322,13 +20334,13 @@
         <w:fldChar w:fldCharType="end"/>
       </w:r>
       <w:r>
-        <w:t>: Total Dissolved Solids, The X-axis presents sampling locat</w:t>
+        <w:t>: Silver, The X-axis presents sampling locations from upst</w:t>
       </w:r>
       <w:r>
-        <w:t>ions from upstream to downstream and axis labels correspond with Table 1, Figure 1 and Figure 2. Point symbols match with WI/PWL segmentation as indicated in the plot legend. The total number of reported values illustrated for each sampling location can va</w:t>
+        <w:t>ream to downstream and axis labels correspond with Table 1, Figure 1 and Figure 2. Point symbols match with WI/PWL segmentation as indicated in the plot legend. The total number of reported values illustrated for each sampling location can vary due to non-</w:t>
       </w:r>
       <w:r>
-        <w:t>ry due to non-detection and QA/QC procedures. Descriptions of removed records are presented in Appendix III.</w:t>
+        <w:t>detection and QA/QC procedures. Descriptions of removed records are presented in Appendix III.</w:t>
       </w:r>
     </w:p>
     <w:p>
@@ -20408,13 +20420,13 @@
         <w:fldChar w:fldCharType="end"/>
       </w:r>
       <w:r>
-        <w:t>: Turbidity, The X-axis presents sampling locations from upstream to downstream and axis labels correspond with Table 1</w:t>
+        <w:t>: Total Dissolved Solids, The X-axis presents sampling locations from upstream to downstream and axis labels correspond with Table 1,</w:t>
       </w:r>
       <w:r>
-        <w:t>, Figure 1 and Figure 2. Point symbols match with WI/PWL segmentation as indicated in the plot legend. The total number of reported values illustrated for each sampling location can vary due to non-detection and QA/QC procedures. Descriptions of removed re</w:t>
+        <w:t xml:space="preserve"> Figure 1 and Figure 2. Point symbols match with WI/PWL segmentation as indicated in the plot legend. The total number of reported values illustrated for each sampling location can vary due to non-detection and QA/QC procedures. Descriptions of removed rec</w:t>
       </w:r>
       <w:r>
-        <w:t>cords are presented in Appendix III.</w:t>
+        <w:t>ords are presented in Appendix III.</w:t>
       </w:r>
     </w:p>
     <w:p>
@@ -20494,10 +20506,10 @@
         <w:fldChar w:fldCharType="end"/>
       </w:r>
       <w:r>
-        <w:t>: Zinc, The X-axis presents sampling locations from upstream to downstream and axis labels correspond with Table 1, Figure 1 and Figure 2. Point symbols match with WI/PWL segmentation as indi</w:t>
+        <w:t xml:space="preserve">: Turbidity, The X-axis presents sampling locations from upstream to downstream and axis labels correspond with Table 1, Figure 1 and Figure 2. Point symbols match with WI/PWL segmentation as </w:t>
       </w:r>
       <w:r>
-        <w:t>cated in the plot legend. The total number of reported values illustrated for each sampling location can vary due to non-detection and QA/QC procedures. Descriptions of removed records are presented in Appendix III.</w:t>
+        <w:t>indicated in the plot legend. The total number of reported values illustrated for each sampling location can vary due to non-detection and QA/QC procedures. Descriptions of removed records are presented in Appendix III.</w:t>
       </w:r>
     </w:p>
     <w:p>
@@ -20577,13 +20589,13 @@
         <w:fldChar w:fldCharType="end"/>
       </w:r>
       <w:r>
-        <w:t>: Alkalinity</w:t>
+        <w:t xml:space="preserve">: Zinc, </w:t>
       </w:r>
       <w:r>
-        <w:t>, The X-axis presents sampling locations from upstream to downstream and axis labels correspond with Table 1, Figure 1 and Figure 2. Point symbols match with WI/PWL segmentation as indicated in the plot legend. The total number of reported values illustrat</w:t>
+        <w:t>The X-axis presents sampling locations from upstream to downstream and axis labels correspond with Table 1, Figure 1 and Figure 2. Point symbols match with WI/PWL segmentation as indicated in the plot legend. The total number of reported values illustrated</w:t>
       </w:r>
       <w:r>
-        <w:t>ed for each sampling location can vary due to non-detection and QA/QC procedures. Descriptions of removed records are presented in Appendix III.</w:t>
+        <w:t xml:space="preserve"> for each sampling location can vary due to non-detection and QA/QC procedures. Descriptions of removed records are presented in Appendix III.</w:t>
       </w:r>
     </w:p>
     <w:p>
@@ -20663,7 +20675,7 @@
         <w:fldChar w:fldCharType="end"/>
       </w:r>
       <w:r>
-        <w:t xml:space="preserve">: Aluminum, The X-axis presents sampling locations from upstream to downstream and </w:t>
+        <w:t xml:space="preserve">: Alkalinity, The X-axis presents sampling locations from upstream to downstream and </w:t>
       </w:r>
       <w:r>
         <w:t>axis labels correspond with Table 1, Figure 1 and Figure 2. Point symbols match with WI/PWL segmentation as indicated in the plot legend. The total number of reported values illustrated for each sampling location can vary due to non-detection and QA/QC pro</w:t>
@@ -20722,8 +20734,6 @@
           </wp:inline>
         </w:drawing>
       </w:r>
-      <w:bookmarkStart w:id="6" w:name="_GoBack"/>
-      <w:bookmarkEnd w:id="6"/>
     </w:p>
     <w:p>
       <w:pPr>
@@ -20751,10 +20761,10 @@
         <w:fldChar w:fldCharType="end"/>
       </w:r>
       <w:r>
-        <w:t xml:space="preserve">: Arsenic, The X-axis presents sampling locations from upstream to downstream and axis labels correspond with Table 1, Figure 1 and Figure 2. Point symbols </w:t>
+        <w:t>: Aluminum, The X-axis presents sampling locations from upstream to downstream and axis labels correspond with Table 1, Figure 1 and Figure 2. Point symbols</w:t>
       </w:r>
       <w:r>
-        <w:t>match with WI/PWL segmentation as indicated in the plot legend. The total number of reported values illustrated for each sampling location can vary due to non-detection and QA/QC procedures. Descriptions of removed records are presented in Appendix III.</w:t>
+        <w:t xml:space="preserve"> match with WI/PWL segmentation as indicated in the plot legend. The total number of reported values illustrated for each sampling location can vary due to non-detection and QA/QC procedures. Descriptions of removed records are presented in Appendix III.</w:t>
       </w:r>
     </w:p>
     <w:p>
@@ -20834,10 +20844,10 @@
         <w:fldChar w:fldCharType="end"/>
       </w:r>
       <w:r>
-        <w:t>: Lead, The X-axis presents sampling locations from upstream to downstream and axis labels correspond with Table 1, Figure 1 and Figure 2. Point symbols match with WI/PWL segmentation as indicated in the plot legend. The total nu</w:t>
+        <w:t>: Arsenic, The X-axis presents sampling locations from upstream to downstream and axis labels correspond with Table 1, Figure 1 and Figure 2. Point symbols match with WI/PWL segmentation as indicated in the plot legend. The tota</w:t>
       </w:r>
       <w:r>
-        <w:t>mber of reported values illustrated for each sampling location can vary due to non-detection and QA/QC procedures. Descriptions of removed records are presented in Appendix III.</w:t>
+        <w:t>l number of reported values illustrated for each sampling location can vary due to non-detection and QA/QC procedures. Descriptions of removed records are presented in Appendix III.</w:t>
       </w:r>
     </w:p>
     <w:p>
@@ -20917,13 +20927,13 @@
         <w:fldChar w:fldCharType="end"/>
       </w:r>
       <w:r>
-        <w:t xml:space="preserve">: </w:t>
+        <w:t>: Lead, The X-axis presents sampling locations</w:t>
       </w:r>
       <w:r>
-        <w:t xml:space="preserve">Magnesium, The X-axis presents sampling locations from upstream to downstream and axis labels correspond with Table 1, Figure 1 and Figure 2. Point symbols match with WI/PWL segmentation as indicated in the plot legend. The total number of reported values </w:t>
+        <w:t xml:space="preserve"> from upstream to downstream and axis labels correspond with Table 1, Figure 1 and Figure 2. Point symbols match with WI/PWL segmentation as indicated in the plot legend. The total number of reported values illustrated for each sampling location can vary d</w:t>
       </w:r>
       <w:r>
-        <w:t>illustrated for each sampling location can vary due to non-detection and QA/QC procedures. Descriptions of removed records are presented in Appendix III.</w:t>
+        <w:t>ue to non-detection and QA/QC procedures. Descriptions of removed records are presented in Appendix III.</w:t>
       </w:r>
     </w:p>
     <w:p>
@@ -21003,13 +21013,13 @@
         <w:fldChar w:fldCharType="end"/>
       </w:r>
       <w:r>
-        <w:t>: Nickel, The X-axis presents sampling locations from upstream to downstre</w:t>
+        <w:t>: Magnesium, The X-axis presents sampling locations from upstream to downstream and axis labels correspond with Table 1, Fi</w:t>
       </w:r>
       <w:r>
-        <w:t>am and axis labels correspond with Table 1, Figure 1 and Figure 2. Point symbols match with WI/PWL segmentation as indicated in the plot legend. The total number of reported values illustrated for each sampling location can vary due to non-detection and QA</w:t>
+        <w:t>gure 1 and Figure 2. Point symbols match with WI/PWL segmentation as indicated in the plot legend. The total number of reported values illustrated for each sampling location can vary due to non-detection and QA/QC procedures. Descriptions of removed record</w:t>
       </w:r>
       <w:r>
-        <w:t>/QC procedures. Descriptions of removed records are presented in Appendix III.</w:t>
+        <w:t>s are presented in Appendix III.</w:t>
       </w:r>
     </w:p>
     <w:p>
@@ -21089,13 +21099,10 @@
         <w:fldChar w:fldCharType="end"/>
       </w:r>
       <w:r>
-        <w:t>: Nitrate+Nitrite, The X-axis presents sampling locations from upstream to downstream and axis labels correspond with Table 1, Figure 1 and Figure 2.</w:t>
+        <w:t>: Nickel, The X-axis presents sampling locations from upstream to downstream and axis labels correspond with Table 1, Figure 1 and Figure 2. Point symbols match with WI/PWL segmentation as indica</w:t>
       </w:r>
       <w:r>
-        <w:t xml:space="preserve"> Point symbols match with WI/PWL segmentation as indicated in the plot legend. The total number of reported values illustrated for each sampling location can vary due to non-detection and QA/QC procedures. Descriptions of removed records are presented in A</w:t>
-      </w:r>
-      <w:r>
-        <w:t>ppendix III.</w:t>
+        <w:t>ted in the plot legend. The total number of reported values illustrated for each sampling location can vary due to non-detection and QA/QC procedures. Descriptions of removed records are presented in Appendix III.</w:t>
       </w:r>
     </w:p>
     <w:p>
@@ -21175,10 +21182,13 @@
         <w:fldChar w:fldCharType="end"/>
       </w:r>
       <w:r>
-        <w:t>: Total Kjeldahl Nitrogen, The X-axis presents sampling locations from upstream to downstream and axis labels correspond with Table 1, Figure 1 and Figure 2. Point symbols match with WI/PWL segmentation as indicated</w:t>
+        <w:t>: Nitrate+Nitr</w:t>
       </w:r>
       <w:r>
-        <w:t xml:space="preserve"> in the plot legend. The total number of reported values illustrated for each sampling location can vary due to non-detection and QA/QC procedures. Descriptions of removed records are presented in Appendix III.</w:t>
+        <w:t>ite, The X-axis presents sampling locations from upstream to downstream and axis labels correspond with Table 1, Figure 1 and Figure 2. Point symbols match with WI/PWL segmentation as indicated in the plot legend. The total number of reported values illust</w:t>
+      </w:r>
+      <w:r>
+        <w:t>rated for each sampling location can vary due to non-detection and QA/QC procedures. Descriptions of removed records are presented in Appendix III.</w:t>
       </w:r>
     </w:p>
     <w:p>
@@ -21258,13 +21268,13 @@
         <w:fldChar w:fldCharType="end"/>
       </w:r>
       <w:r>
-        <w:t>: Ammonia, The X-</w:t>
+        <w:t xml:space="preserve">: Total Kjeldahl Nitrogen, The X-axis presents sampling locations from upstream </w:t>
       </w:r>
       <w:r>
-        <w:t>axis presents sampling locations from upstream to downstream and axis labels correspond with Table 1, Figure 1 and Figure 2. Point symbols match with WI/PWL segmentation as indicated in the plot legend. The total number of reported values illustrated for e</w:t>
+        <w:t>to downstream and axis labels correspond with Table 1, Figure 1 and Figure 2. Point symbols match with WI/PWL segmentation as indicated in the plot legend. The total number of reported values illustrated for each sampling location can vary due to non-detec</w:t>
       </w:r>
       <w:r>
-        <w:t>ach sampling location can vary due to non-detection and QA/QC procedures. Descriptions of removed records are presented in Appendix III.</w:t>
+        <w:t>tion and QA/QC procedures. Descriptions of removed records are presented in Appendix III.</w:t>
       </w:r>
     </w:p>
     <w:p>
@@ -21325,7 +21335,6 @@
       <w:r>
         <w:t xml:space="preserve">Figure </w:t>
       </w:r>
-      <w:bookmarkStart w:id="7" w:name="chemgraph1"/>
       <w:r>
         <w:fldChar w:fldCharType="begin"/>
       </w:r>
@@ -21344,32 +21353,15 @@
       <w:r>
         <w:fldChar w:fldCharType="end"/>
       </w:r>
-      <w:bookmarkEnd w:id="7"/>
       <w:r>
-        <w:t>: Cadmium, The X-axis presents sampling locations from upstream to downstream and axis labe</w:t>
+        <w:t>: Ammonia, The X-axis presents sampling locations from upstream to downstream and axis labels correspond with Table 1, Figure 1 and Figure</w:t>
       </w:r>
       <w:r>
-        <w:t xml:space="preserve">ls correspond with Table 1, Figure 1 and Figure 2. Point symbols match with WI/PWL segmentation as indicated in the plot legend. The total number of reported values illustrated for each sampling location can vary due to non-detection and QA/QC procedures. </w:t>
+        <w:t xml:space="preserve"> 2. Point symbols match with WI/PWL segmentation as indicated in the plot legend. The total number of reported values illustrated for each sampling location can vary due to non-detection and QA/QC procedures. Descriptions of removed records are presented i</w:t>
       </w:r>
       <w:r>
-        <w:t>Descriptions of removed records are presented in Appendix III.</w:t>
+        <w:t>n Appendix III.</w:t>
       </w:r>
-    </w:p>
-    <w:p>
-      <w:r>
-        <w:br w:type="page"/>
-      </w:r>
-    </w:p>
-    <w:p>
-      <w:pPr>
-        <w:pStyle w:val="Heading1"/>
-      </w:pPr>
-      <w:bookmarkStart w:id="8" w:name="X8f33ec2cf2a5f7dfebab01bc746d57e0540829b"/>
-      <w:r>
-        <w:lastRenderedPageBreak/>
-        <w:t>Section 1B - Benthic Macroinvertebrate Community</w:t>
-      </w:r>
-      <w:bookmarkEnd w:id="8"/>
     </w:p>
     <w:p>
       <w:pPr>
@@ -21380,9 +21372,10 @@
         <w:rPr>
           <w:noProof/>
         </w:rPr>
+        <w:lastRenderedPageBreak/>
         <w:drawing>
           <wp:inline distT="0" distB="0" distL="0" distR="0">
-            <wp:extent cx="6400800" cy="6400800"/>
+            <wp:extent cx="5486400" cy="3657600"/>
             <wp:effectExtent l="0" t="0" r="0" b="0"/>
             <wp:docPr id="47" name="Picture 47"/>
             <wp:cNvGraphicFramePr>
@@ -21399,6 +21392,106 @@
                   </pic:nvPicPr>
                   <pic:blipFill>
                     <a:blip r:embed="rId30"/>
+                    <a:srcRect/>
+                    <a:stretch>
+                      <a:fillRect/>
+                    </a:stretch>
+                  </pic:blipFill>
+                  <pic:spPr bwMode="auto">
+                    <a:xfrm>
+                      <a:off x="0" y="0"/>
+                      <a:ext cx="76200" cy="50800"/>
+                    </a:xfrm>
+                    <a:prstGeom prst="rect">
+                      <a:avLst/>
+                    </a:prstGeom>
+                    <a:noFill/>
+                  </pic:spPr>
+                </pic:pic>
+              </a:graphicData>
+            </a:graphic>
+          </wp:inline>
+        </w:drawing>
+      </w:r>
+    </w:p>
+    <w:p>
+      <w:pPr>
+        <w:pStyle w:val="ImageCaption"/>
+      </w:pPr>
+      <w:r>
+        <w:t xml:space="preserve">Figure </w:t>
+      </w:r>
+      <w:bookmarkStart w:id="8" w:name="chemgraph1"/>
+      <w:r>
+        <w:fldChar w:fldCharType="begin"/>
+      </w:r>
+      <w:r>
+        <w:instrText>SEQ fig \* Arabic</w:instrText>
+      </w:r>
+      <w:r>
+        <w:fldChar w:fldCharType="separate"/>
+      </w:r>
+      <w:r>
+        <w:rPr>
+          <w:noProof/>
+        </w:rPr>
+        <w:t>24</w:t>
+      </w:r>
+      <w:r>
+        <w:fldChar w:fldCharType="end"/>
+      </w:r>
+      <w:bookmarkEnd w:id="8"/>
+      <w:r>
+        <w:t xml:space="preserve">: Cadmium, The X-axis presents sampling locations from upstream to downstream and axis labels correspond with Table 1, Figure 1 and Figure 2. Point symbols match with WI/PWL segmentation as indicated in the plot </w:t>
+      </w:r>
+      <w:r>
+        <w:t>legend. The total number of reported values illustrated for each sampling location can vary due to non-detection and QA/QC procedures. Descriptions of removed records are presented in Appendix III.</w:t>
+      </w:r>
+    </w:p>
+    <w:p>
+      <w:r>
+        <w:br w:type="page"/>
+      </w:r>
+    </w:p>
+    <w:p>
+      <w:pPr>
+        <w:pStyle w:val="Heading1"/>
+      </w:pPr>
+      <w:bookmarkStart w:id="9" w:name="X8f33ec2cf2a5f7dfebab01bc746d57e0540829b"/>
+      <w:r>
+        <w:lastRenderedPageBreak/>
+        <w:t>Section 1B - Benthic Macroinvertebrate Community</w:t>
+      </w:r>
+      <w:bookmarkEnd w:id="9"/>
+    </w:p>
+    <w:p>
+      <w:pPr>
+        <w:pStyle w:val="Figure"/>
+        <w:jc w:val="center"/>
+      </w:pPr>
+      <w:r>
+        <w:rPr>
+          <w:noProof/>
+        </w:rPr>
+        <w:drawing>
+          <wp:inline distT="0" distB="0" distL="0" distR="0">
+            <wp:extent cx="6400800" cy="6400800"/>
+            <wp:effectExtent l="0" t="0" r="0" b="0"/>
+            <wp:docPr id="49" name="Picture 49"/>
+            <wp:cNvGraphicFramePr>
+              <a:graphicFrameLocks xmlns:a="http://schemas.openxmlformats.org/drawingml/2006/main" noChangeAspect="1"/>
+            </wp:cNvGraphicFramePr>
+            <a:graphic xmlns:a="http://schemas.openxmlformats.org/drawingml/2006/main">
+              <a:graphicData uri="http://schemas.openxmlformats.org/drawingml/2006/picture">
+                <pic:pic xmlns:pic="http://schemas.openxmlformats.org/drawingml/2006/picture">
+                  <pic:nvPicPr>
+                    <pic:cNvPr id="50" name=""/>
+                    <pic:cNvPicPr>
+                      <a:picLocks noChangeAspect="1" noChangeArrowheads="1"/>
+                    </pic:cNvPicPr>
+                  </pic:nvPicPr>
+                  <pic:blipFill>
+                    <a:blip r:embed="rId31"/>
                     <a:srcRect/>
                     <a:stretch>
                       <a:fillRect/>
@@ -21426,9 +21519,12 @@
         <w:pStyle w:val="ImageCaption"/>
       </w:pPr>
       <w:r>
-        <w:t xml:space="preserve">Figure </w:t>
+        <w:t>Figur</w:t>
       </w:r>
-      <w:bookmarkStart w:id="9" w:name="BAP"/>
+      <w:r>
+        <w:t xml:space="preserve">e </w:t>
+      </w:r>
+      <w:bookmarkStart w:id="10" w:name="BAP"/>
       <w:r>
         <w:fldChar w:fldCharType="begin"/>
       </w:r>
@@ -21442,17 +21538,17 @@
         <w:rPr>
           <w:noProof/>
         </w:rPr>
-        <w:t>24</w:t>
+        <w:t>25</w:t>
       </w:r>
       <w:r>
         <w:fldChar w:fldCharType="end"/>
       </w:r>
-      <w:bookmarkEnd w:id="9"/>
+      <w:bookmarkEnd w:id="10"/>
       <w:r>
-        <w:t xml:space="preserve">: Biological Assessment Profile (BAP) Scores and 95% confidence intervals for benthic macroinvertebrate community </w:t>
+        <w:t xml:space="preserve">: Biological Assessment Profile (BAP) Scores and 95% confidence intervals for benthic macroinvertebrate community assessment data for the Wallkill River Survey, 2017-2019. Symbology corresponds with WI/PWL segmentation as indicated in </w:t>
       </w:r>
       <w:r>
-        <w:t>assessment data for the Wallkill River Survey, 2017-2019. Symbology corresponds with WI/PWL segmentation as indicated in the plot legend.</w:t>
+        <w:t>the plot legend.</w:t>
       </w:r>
     </w:p>
     <w:p>
@@ -21467,12 +21563,12 @@
       <w:pPr>
         <w:pStyle w:val="Heading1"/>
       </w:pPr>
-      <w:bookmarkStart w:id="10" w:name="Xf902c53d879c4fd4716d1c3c01d5e5616ce6453"/>
+      <w:bookmarkStart w:id="11" w:name="Xf902c53d879c4fd4716d1c3c01d5e5616ce6453"/>
       <w:r>
         <w:lastRenderedPageBreak/>
         <w:t>Section 1C - Stream Reach Physical Characteristics</w:t>
       </w:r>
-      <w:bookmarkEnd w:id="10"/>
+      <w:bookmarkEnd w:id="11"/>
     </w:p>
     <w:p>
       <w:pPr>
@@ -21481,7 +21577,7 @@
       <w:r>
         <w:t xml:space="preserve">Table </w:t>
       </w:r>
-      <w:bookmarkStart w:id="11" w:name="Habitat-table"/>
+      <w:bookmarkStart w:id="12" w:name="Habitat-table"/>
       <w:r>
         <w:fldChar w:fldCharType="begin"/>
       </w:r>
@@ -21500,15 +21596,12 @@
       <w:r>
         <w:fldChar w:fldCharType="end"/>
       </w:r>
-      <w:bookmarkEnd w:id="11"/>
+      <w:bookmarkEnd w:id="12"/>
       <w:r>
-        <w:t>: Ranked habitat characteristics and ca</w:t>
+        <w:t>: Ranked habitat characteristics and calculated HMA for the Wallkill River Survey, 2017-2019. Epifaunal substrate (Epi. Cover); Embeddedness/Pool Substrate Char</w:t>
       </w:r>
       <w:r>
-        <w:t>lculated HMA for the Wallkill River Survey, 2017-2019. Epifaunal substrate (Epi. Cover); Embeddedness/Pool Substrate Characterization (Embed. Pool.); Velocity Depth Regime/Pool Variability (Vel/Dep Reg.); Sediment Deposition (Sed. Dep.); Channel Flow Statu</w:t>
-      </w:r>
-      <w:r>
-        <w:t>s (Flow Status); Channel Alteration (Chan. Alt.); Riffle Frequency/Stream Sinuosity (Rif. Freq.)</w:t>
+        <w:t>acterization (Embed. Pool.); Velocity Depth Regime/Pool Variability (Vel/Dep Reg.); Sediment Deposition (Sed. Dep.); Channel Flow Status (Flow Status); Channel Alteration (Chan. Alt.); Riffle Frequency/Stream Sinuosity (Rif. Freq.)</w:t>
       </w:r>
     </w:p>
     <w:tbl>
@@ -29873,12 +29966,12 @@
       <w:pPr>
         <w:pStyle w:val="Heading1"/>
       </w:pPr>
-      <w:bookmarkStart w:id="12" w:name="section-1d---user-perception"/>
+      <w:bookmarkStart w:id="13" w:name="section-1d---user-perception"/>
       <w:r>
         <w:lastRenderedPageBreak/>
         <w:t>Section 1D - User Perception</w:t>
       </w:r>
-      <w:bookmarkEnd w:id="12"/>
+      <w:bookmarkEnd w:id="13"/>
     </w:p>
     <w:p>
       <w:pPr>
@@ -29893,7 +29986,7 @@
           <wp:inline distT="0" distB="0" distL="0" distR="0">
             <wp:extent cx="6400800" cy="3657600"/>
             <wp:effectExtent l="0" t="0" r="0" b="0"/>
-            <wp:docPr id="49" name="Picture 49"/>
+            <wp:docPr id="51" name="Picture 51"/>
             <wp:cNvGraphicFramePr>
               <a:graphicFrameLocks xmlns:a="http://schemas.openxmlformats.org/drawingml/2006/main" noChangeAspect="1"/>
             </wp:cNvGraphicFramePr>
@@ -29901,13 +29994,13 @@
               <a:graphicData uri="http://schemas.openxmlformats.org/drawingml/2006/picture">
                 <pic:pic xmlns:pic="http://schemas.openxmlformats.org/drawingml/2006/picture">
                   <pic:nvPicPr>
-                    <pic:cNvPr id="50" name=""/>
+                    <pic:cNvPr id="52" name=""/>
                     <pic:cNvPicPr>
                       <a:picLocks noChangeAspect="1" noChangeArrowheads="1"/>
                     </pic:cNvPicPr>
                   </pic:nvPicPr>
                   <pic:blipFill>
-                    <a:blip r:embed="rId31"/>
+                    <a:blip r:embed="rId32"/>
                     <a:srcRect/>
                     <a:stretch>
                       <a:fillRect/>
@@ -29937,7 +30030,7 @@
       <w:r>
         <w:t xml:space="preserve">Figure </w:t>
       </w:r>
-      <w:bookmarkStart w:id="13" w:name="userP-rank"/>
+      <w:bookmarkStart w:id="14" w:name="userP-rank"/>
       <w:r>
         <w:fldChar w:fldCharType="begin"/>
       </w:r>
@@ -29951,12 +30044,12 @@
         <w:rPr>
           <w:noProof/>
         </w:rPr>
-        <w:t>25</w:t>
+        <w:t>26</w:t>
       </w:r>
       <w:r>
         <w:fldChar w:fldCharType="end"/>
       </w:r>
-      <w:bookmarkEnd w:id="13"/>
+      <w:bookmarkEnd w:id="14"/>
       <w:r>
         <w:t xml:space="preserve">: </w:t>
       </w:r>
@@ -29980,7 +30073,7 @@
         <w:lastRenderedPageBreak/>
         <w:t xml:space="preserve">Table </w:t>
       </w:r>
-      <w:bookmarkStart w:id="14" w:name="UserP-mean-factor"/>
+      <w:bookmarkStart w:id="15" w:name="UserP-mean-factor"/>
       <w:r>
         <w:fldChar w:fldCharType="begin"/>
       </w:r>
@@ -29999,15 +30092,12 @@
       <w:r>
         <w:fldChar w:fldCharType="end"/>
       </w:r>
-      <w:bookmarkEnd w:id="14"/>
+      <w:bookmarkEnd w:id="15"/>
       <w:r>
-        <w:t xml:space="preserve">: </w:t>
+        <w:t>: Mean observer ranked value for factors influencing desire to participate in 1° and 2° contact recreation in the Wallkill River. Factors were ranked on a 10 scale (0 – Best/Natural; 10 Worst/Severe) according to pe</w:t>
       </w:r>
       <w:r>
-        <w:t>Mean observer ranked value for factors influencing desire to participate in 1° and 2° contact recreation in the Wallkill River. Factors were ranked on a 10 scale (0 – Best/Natural; 10 Worst/Severe) according to perceived impact on a location. Ranking of re</w:t>
-      </w:r>
-      <w:r>
-        <w:t>creation ability was performed for all locations during each site visit</w:t>
+        <w:t>rceived impact on a location. Ranking of recreation ability was performed for all locations during each site visit</w:t>
       </w:r>
     </w:p>
     <w:tbl>
@@ -37441,7 +37531,7 @@
         <w:lastRenderedPageBreak/>
         <w:t xml:space="preserve">Table </w:t>
       </w:r>
-      <w:bookmarkStart w:id="15" w:name="UserP-dominant-factor"/>
+      <w:bookmarkStart w:id="16" w:name="UserP-dominant-factor"/>
       <w:r>
         <w:fldChar w:fldCharType="begin"/>
       </w:r>
@@ -37460,12 +37550,15 @@
       <w:r>
         <w:fldChar w:fldCharType="end"/>
       </w:r>
-      <w:bookmarkEnd w:id="15"/>
+      <w:bookmarkEnd w:id="16"/>
       <w:r>
-        <w:t>: Most frequently ranked factor influencing observer desire to participate in 1° and 2° contact recreation in the Wallkill River. Factors influencing desire to recreate were ranked and a primary factor influencing the desire to par</w:t>
+        <w:t xml:space="preserve">: </w:t>
       </w:r>
       <w:r>
-        <w:t>ticipate in 1° and 2° contact recreation was chosen during each site visit. Column values represent the factor selected most frequently at each site.</w:t>
+        <w:t>Most frequently ranked factor influencing observer desire to participate in 1° and 2° contact recreation in the Wallkill River. Factors influencing desire to recreate were ranked and a primary factor influencing the desire to participate in 1° and 2° conta</w:t>
+      </w:r>
+      <w:r>
+        <w:t>ct recreation was chosen during each site visit. Column values represent the factor selected most frequently at each site.</w:t>
       </w:r>
     </w:p>
     <w:tbl>
@@ -40284,12 +40377,12 @@
       <w:pPr>
         <w:pStyle w:val="Heading1"/>
       </w:pPr>
-      <w:bookmarkStart w:id="16" w:name="X8b9f80cff800192340a10c14ae659e213c14d81"/>
+      <w:bookmarkStart w:id="17" w:name="X8b9f80cff800192340a10c14ae659e213c14d81"/>
       <w:r>
         <w:lastRenderedPageBreak/>
         <w:t>Section 1E - Sediment and Porewater Microtox® Analysis</w:t>
       </w:r>
-      <w:bookmarkEnd w:id="16"/>
+      <w:bookmarkEnd w:id="17"/>
     </w:p>
     <w:p>
       <w:pPr>
@@ -40298,7 +40391,7 @@
       <w:r>
         <w:t>Toxicity testing of surface waters, sediments, porewaters, and effluents are routinely performed as part of the RIBS program (</w:t>
       </w:r>
-      <w:hyperlink r:id="rId32">
+      <w:hyperlink r:id="rId33">
         <w:r>
           <w:rPr>
             <w:rStyle w:val="Hyperlink"/>
@@ -40329,7 +40422,7 @@
       <w:r>
         <w:t xml:space="preserve">Table </w:t>
       </w:r>
-      <w:bookmarkStart w:id="17" w:name="Tox-table"/>
+      <w:bookmarkStart w:id="18" w:name="Tox-table"/>
       <w:r>
         <w:fldChar w:fldCharType="begin"/>
       </w:r>
@@ -40348,7 +40441,7 @@
       <w:r>
         <w:fldChar w:fldCharType="end"/>
       </w:r>
-      <w:bookmarkEnd w:id="17"/>
+      <w:bookmarkEnd w:id="18"/>
       <w:r>
         <w:t>: Wallkill River Microtox® sediment and porewater toxicity results for select locations in the Wallkill River Survey. Sediment samples were collected for toxicity testing in baseflow conditions during macroinver</w:t>
       </w:r>
@@ -42765,7 +42858,7 @@
     </w:tbl>
     <w:p/>
     <w:sectPr>
-      <w:headerReference w:type="default" r:id="rId33"/>
+      <w:headerReference w:type="default" r:id="rId34"/>
       <w:pgSz w:w="12240" w:h="15840"/>
       <w:pgMar w:top="1440" w:right="1440" w:bottom="1440" w:left="1440" w:header="720" w:footer="720" w:gutter="0"/>
       <w:cols w:space="720"/>
@@ -42832,7 +42925,7 @@
         <wp:inline distT="0" distB="0" distL="0" distR="0" wp14:anchorId="773B9460" wp14:editId="43B82F52">
           <wp:extent cx="1554480" cy="716280"/>
           <wp:effectExtent l="0" t="0" r="7620" b="7620"/>
-          <wp:docPr id="51" name="Picture 2"/>
+          <wp:docPr id="53" name="Picture 2"/>
           <wp:cNvGraphicFramePr>
             <a:graphicFrameLocks xmlns:a="http://schemas.openxmlformats.org/drawingml/2006/main" noChangeAspect="1"/>
           </wp:cNvGraphicFramePr>
@@ -42840,7 +42933,7 @@
             <a:graphicData uri="http://schemas.openxmlformats.org/drawingml/2006/picture">
               <pic:pic xmlns:pic="http://schemas.openxmlformats.org/drawingml/2006/picture">
                 <pic:nvPicPr>
-                  <pic:cNvPr id="52" name="Picture 1"/>
+                  <pic:cNvPr id="54" name="Picture 1"/>
                   <pic:cNvPicPr>
                     <a:picLocks noChangeAspect="1" noChangeArrowheads="1"/>
                   </pic:cNvPicPr>

</xml_diff>

<commit_message>
saved new outputs to folder.
</commit_message>
<xml_diff>
--- a/outputs/wallkill_draft.part1.docx
+++ b/outputs/wallkill_draft.part1.docx
@@ -6,6 +6,8 @@
       <w:pPr>
         <w:pStyle w:val="Title"/>
       </w:pPr>
+      <w:bookmarkStart w:id="0" w:name="_GoBack"/>
+      <w:bookmarkEnd w:id="0"/>
       <w:r>
         <w:t>Wallkill Reporting Draft</w:t>
       </w:r>
@@ -17,15 +19,13 @@
       <w:r>
         <w:t>NYSDEC SMAS</w:t>
       </w:r>
-      <w:bookmarkStart w:id="0" w:name="_GoBack"/>
-      <w:bookmarkEnd w:id="0"/>
     </w:p>
     <w:p>
       <w:pPr>
         <w:pStyle w:val="Date"/>
       </w:pPr>
       <w:r>
-        <w:t>2020-11-04</w:t>
+        <w:t>2020-11-05</w:t>
       </w:r>
     </w:p>
     <w:p>
@@ -21449,6 +21449,511 @@
       </w:r>
     </w:p>
     <w:p>
+      <w:pPr>
+        <w:pStyle w:val="Figure"/>
+        <w:jc w:val="center"/>
+      </w:pPr>
+      <w:r>
+        <w:rPr>
+          <w:noProof/>
+        </w:rPr>
+        <w:lastRenderedPageBreak/>
+        <w:drawing>
+          <wp:inline distT="0" distB="0" distL="0" distR="0">
+            <wp:extent cx="5486400" cy="3657600"/>
+            <wp:effectExtent l="0" t="0" r="0" b="0"/>
+            <wp:docPr id="49" name="Picture 49"/>
+            <wp:cNvGraphicFramePr>
+              <a:graphicFrameLocks xmlns:a="http://schemas.openxmlformats.org/drawingml/2006/main" noChangeAspect="1"/>
+            </wp:cNvGraphicFramePr>
+            <a:graphic xmlns:a="http://schemas.openxmlformats.org/drawingml/2006/main">
+              <a:graphicData uri="http://schemas.openxmlformats.org/drawingml/2006/picture">
+                <pic:pic xmlns:pic="http://schemas.openxmlformats.org/drawingml/2006/picture">
+                  <pic:nvPicPr>
+                    <pic:cNvPr id="50" name=""/>
+                    <pic:cNvPicPr>
+                      <a:picLocks noChangeAspect="1" noChangeArrowheads="1"/>
+                    </pic:cNvPicPr>
+                  </pic:nvPicPr>
+                  <pic:blipFill>
+                    <a:blip r:embed="rId31"/>
+                    <a:srcRect/>
+                    <a:stretch>
+                      <a:fillRect/>
+                    </a:stretch>
+                  </pic:blipFill>
+                  <pic:spPr bwMode="auto">
+                    <a:xfrm>
+                      <a:off x="0" y="0"/>
+                      <a:ext cx="76200" cy="50800"/>
+                    </a:xfrm>
+                    <a:prstGeom prst="rect">
+                      <a:avLst/>
+                    </a:prstGeom>
+                    <a:noFill/>
+                  </pic:spPr>
+                </pic:pic>
+              </a:graphicData>
+            </a:graphic>
+          </wp:inline>
+        </w:drawing>
+      </w:r>
+    </w:p>
+    <w:p>
+      <w:pPr>
+        <w:pStyle w:val="Figure"/>
+        <w:jc w:val="center"/>
+      </w:pPr>
+      <w:r>
+        <w:rPr>
+          <w:noProof/>
+        </w:rPr>
+        <w:drawing>
+          <wp:inline distT="0" distB="0" distL="0" distR="0">
+            <wp:extent cx="5486400" cy="3657600"/>
+            <wp:effectExtent l="0" t="0" r="0" b="0"/>
+            <wp:docPr id="51" name="Picture 51"/>
+            <wp:cNvGraphicFramePr>
+              <a:graphicFrameLocks xmlns:a="http://schemas.openxmlformats.org/drawingml/2006/main" noChangeAspect="1"/>
+            </wp:cNvGraphicFramePr>
+            <a:graphic xmlns:a="http://schemas.openxmlformats.org/drawingml/2006/main">
+              <a:graphicData uri="http://schemas.openxmlformats.org/drawingml/2006/picture">
+                <pic:pic xmlns:pic="http://schemas.openxmlformats.org/drawingml/2006/picture">
+                  <pic:nvPicPr>
+                    <pic:cNvPr id="52" name=""/>
+                    <pic:cNvPicPr>
+                      <a:picLocks noChangeAspect="1" noChangeArrowheads="1"/>
+                    </pic:cNvPicPr>
+                  </pic:nvPicPr>
+                  <pic:blipFill>
+                    <a:blip r:embed="rId32"/>
+                    <a:srcRect/>
+                    <a:stretch>
+                      <a:fillRect/>
+                    </a:stretch>
+                  </pic:blipFill>
+                  <pic:spPr bwMode="auto">
+                    <a:xfrm>
+                      <a:off x="0" y="0"/>
+                      <a:ext cx="76200" cy="50800"/>
+                    </a:xfrm>
+                    <a:prstGeom prst="rect">
+                      <a:avLst/>
+                    </a:prstGeom>
+                    <a:noFill/>
+                  </pic:spPr>
+                </pic:pic>
+              </a:graphicData>
+            </a:graphic>
+          </wp:inline>
+        </w:drawing>
+      </w:r>
+    </w:p>
+    <w:p>
+      <w:pPr>
+        <w:pStyle w:val="Figure"/>
+        <w:jc w:val="center"/>
+      </w:pPr>
+      <w:r>
+        <w:rPr>
+          <w:noProof/>
+        </w:rPr>
+        <w:lastRenderedPageBreak/>
+        <w:drawing>
+          <wp:inline distT="0" distB="0" distL="0" distR="0">
+            <wp:extent cx="5486400" cy="3657600"/>
+            <wp:effectExtent l="0" t="0" r="0" b="0"/>
+            <wp:docPr id="53" name="Picture 53"/>
+            <wp:cNvGraphicFramePr>
+              <a:graphicFrameLocks xmlns:a="http://schemas.openxmlformats.org/drawingml/2006/main" noChangeAspect="1"/>
+            </wp:cNvGraphicFramePr>
+            <a:graphic xmlns:a="http://schemas.openxmlformats.org/drawingml/2006/main">
+              <a:graphicData uri="http://schemas.openxmlformats.org/drawingml/2006/picture">
+                <pic:pic xmlns:pic="http://schemas.openxmlformats.org/drawingml/2006/picture">
+                  <pic:nvPicPr>
+                    <pic:cNvPr id="54" name=""/>
+                    <pic:cNvPicPr>
+                      <a:picLocks noChangeAspect="1" noChangeArrowheads="1"/>
+                    </pic:cNvPicPr>
+                  </pic:nvPicPr>
+                  <pic:blipFill>
+                    <a:blip r:embed="rId33"/>
+                    <a:srcRect/>
+                    <a:stretch>
+                      <a:fillRect/>
+                    </a:stretch>
+                  </pic:blipFill>
+                  <pic:spPr bwMode="auto">
+                    <a:xfrm>
+                      <a:off x="0" y="0"/>
+                      <a:ext cx="76200" cy="50800"/>
+                    </a:xfrm>
+                    <a:prstGeom prst="rect">
+                      <a:avLst/>
+                    </a:prstGeom>
+                    <a:noFill/>
+                  </pic:spPr>
+                </pic:pic>
+              </a:graphicData>
+            </a:graphic>
+          </wp:inline>
+        </w:drawing>
+      </w:r>
+    </w:p>
+    <w:p>
+      <w:pPr>
+        <w:pStyle w:val="Figure"/>
+        <w:jc w:val="center"/>
+      </w:pPr>
+      <w:r>
+        <w:rPr>
+          <w:noProof/>
+        </w:rPr>
+        <w:drawing>
+          <wp:inline distT="0" distB="0" distL="0" distR="0">
+            <wp:extent cx="5486400" cy="3657600"/>
+            <wp:effectExtent l="0" t="0" r="0" b="0"/>
+            <wp:docPr id="55" name="Picture 55"/>
+            <wp:cNvGraphicFramePr>
+              <a:graphicFrameLocks xmlns:a="http://schemas.openxmlformats.org/drawingml/2006/main" noChangeAspect="1"/>
+            </wp:cNvGraphicFramePr>
+            <a:graphic xmlns:a="http://schemas.openxmlformats.org/drawingml/2006/main">
+              <a:graphicData uri="http://schemas.openxmlformats.org/drawingml/2006/picture">
+                <pic:pic xmlns:pic="http://schemas.openxmlformats.org/drawingml/2006/picture">
+                  <pic:nvPicPr>
+                    <pic:cNvPr id="56" name=""/>
+                    <pic:cNvPicPr>
+                      <a:picLocks noChangeAspect="1" noChangeArrowheads="1"/>
+                    </pic:cNvPicPr>
+                  </pic:nvPicPr>
+                  <pic:blipFill>
+                    <a:blip r:embed="rId34"/>
+                    <a:srcRect/>
+                    <a:stretch>
+                      <a:fillRect/>
+                    </a:stretch>
+                  </pic:blipFill>
+                  <pic:spPr bwMode="auto">
+                    <a:xfrm>
+                      <a:off x="0" y="0"/>
+                      <a:ext cx="76200" cy="50800"/>
+                    </a:xfrm>
+                    <a:prstGeom prst="rect">
+                      <a:avLst/>
+                    </a:prstGeom>
+                    <a:noFill/>
+                  </pic:spPr>
+                </pic:pic>
+              </a:graphicData>
+            </a:graphic>
+          </wp:inline>
+        </w:drawing>
+      </w:r>
+    </w:p>
+    <w:p>
+      <w:pPr>
+        <w:pStyle w:val="Figure"/>
+        <w:jc w:val="center"/>
+      </w:pPr>
+      <w:r>
+        <w:rPr>
+          <w:noProof/>
+        </w:rPr>
+        <w:lastRenderedPageBreak/>
+        <w:drawing>
+          <wp:inline distT="0" distB="0" distL="0" distR="0">
+            <wp:extent cx="5486400" cy="3657600"/>
+            <wp:effectExtent l="0" t="0" r="0" b="0"/>
+            <wp:docPr id="57" name="Picture 57"/>
+            <wp:cNvGraphicFramePr>
+              <a:graphicFrameLocks xmlns:a="http://schemas.openxmlformats.org/drawingml/2006/main" noChangeAspect="1"/>
+            </wp:cNvGraphicFramePr>
+            <a:graphic xmlns:a="http://schemas.openxmlformats.org/drawingml/2006/main">
+              <a:graphicData uri="http://schemas.openxmlformats.org/drawingml/2006/picture">
+                <pic:pic xmlns:pic="http://schemas.openxmlformats.org/drawingml/2006/picture">
+                  <pic:nvPicPr>
+                    <pic:cNvPr id="58" name=""/>
+                    <pic:cNvPicPr>
+                      <a:picLocks noChangeAspect="1" noChangeArrowheads="1"/>
+                    </pic:cNvPicPr>
+                  </pic:nvPicPr>
+                  <pic:blipFill>
+                    <a:blip r:embed="rId35"/>
+                    <a:srcRect/>
+                    <a:stretch>
+                      <a:fillRect/>
+                    </a:stretch>
+                  </pic:blipFill>
+                  <pic:spPr bwMode="auto">
+                    <a:xfrm>
+                      <a:off x="0" y="0"/>
+                      <a:ext cx="76200" cy="50800"/>
+                    </a:xfrm>
+                    <a:prstGeom prst="rect">
+                      <a:avLst/>
+                    </a:prstGeom>
+                    <a:noFill/>
+                  </pic:spPr>
+                </pic:pic>
+              </a:graphicData>
+            </a:graphic>
+          </wp:inline>
+        </w:drawing>
+      </w:r>
+    </w:p>
+    <w:p>
+      <w:pPr>
+        <w:pStyle w:val="Figure"/>
+        <w:jc w:val="center"/>
+      </w:pPr>
+      <w:r>
+        <w:rPr>
+          <w:noProof/>
+        </w:rPr>
+        <w:drawing>
+          <wp:inline distT="0" distB="0" distL="0" distR="0">
+            <wp:extent cx="5486400" cy="3657600"/>
+            <wp:effectExtent l="0" t="0" r="0" b="0"/>
+            <wp:docPr id="59" name="Picture 59"/>
+            <wp:cNvGraphicFramePr>
+              <a:graphicFrameLocks xmlns:a="http://schemas.openxmlformats.org/drawingml/2006/main" noChangeAspect="1"/>
+            </wp:cNvGraphicFramePr>
+            <a:graphic xmlns:a="http://schemas.openxmlformats.org/drawingml/2006/main">
+              <a:graphicData uri="http://schemas.openxmlformats.org/drawingml/2006/picture">
+                <pic:pic xmlns:pic="http://schemas.openxmlformats.org/drawingml/2006/picture">
+                  <pic:nvPicPr>
+                    <pic:cNvPr id="60" name=""/>
+                    <pic:cNvPicPr>
+                      <a:picLocks noChangeAspect="1" noChangeArrowheads="1"/>
+                    </pic:cNvPicPr>
+                  </pic:nvPicPr>
+                  <pic:blipFill>
+                    <a:blip r:embed="rId36"/>
+                    <a:srcRect/>
+                    <a:stretch>
+                      <a:fillRect/>
+                    </a:stretch>
+                  </pic:blipFill>
+                  <pic:spPr bwMode="auto">
+                    <a:xfrm>
+                      <a:off x="0" y="0"/>
+                      <a:ext cx="76200" cy="50800"/>
+                    </a:xfrm>
+                    <a:prstGeom prst="rect">
+                      <a:avLst/>
+                    </a:prstGeom>
+                    <a:noFill/>
+                  </pic:spPr>
+                </pic:pic>
+              </a:graphicData>
+            </a:graphic>
+          </wp:inline>
+        </w:drawing>
+      </w:r>
+    </w:p>
+    <w:p>
+      <w:pPr>
+        <w:pStyle w:val="Figure"/>
+        <w:jc w:val="center"/>
+      </w:pPr>
+      <w:r>
+        <w:rPr>
+          <w:noProof/>
+        </w:rPr>
+        <w:lastRenderedPageBreak/>
+        <w:drawing>
+          <wp:inline distT="0" distB="0" distL="0" distR="0">
+            <wp:extent cx="5486400" cy="3657600"/>
+            <wp:effectExtent l="0" t="0" r="0" b="0"/>
+            <wp:docPr id="61" name="Picture 61"/>
+            <wp:cNvGraphicFramePr>
+              <a:graphicFrameLocks xmlns:a="http://schemas.openxmlformats.org/drawingml/2006/main" noChangeAspect="1"/>
+            </wp:cNvGraphicFramePr>
+            <a:graphic xmlns:a="http://schemas.openxmlformats.org/drawingml/2006/main">
+              <a:graphicData uri="http://schemas.openxmlformats.org/drawingml/2006/picture">
+                <pic:pic xmlns:pic="http://schemas.openxmlformats.org/drawingml/2006/picture">
+                  <pic:nvPicPr>
+                    <pic:cNvPr id="62" name=""/>
+                    <pic:cNvPicPr>
+                      <a:picLocks noChangeAspect="1" noChangeArrowheads="1"/>
+                    </pic:cNvPicPr>
+                  </pic:nvPicPr>
+                  <pic:blipFill>
+                    <a:blip r:embed="rId37"/>
+                    <a:srcRect/>
+                    <a:stretch>
+                      <a:fillRect/>
+                    </a:stretch>
+                  </pic:blipFill>
+                  <pic:spPr bwMode="auto">
+                    <a:xfrm>
+                      <a:off x="0" y="0"/>
+                      <a:ext cx="76200" cy="50800"/>
+                    </a:xfrm>
+                    <a:prstGeom prst="rect">
+                      <a:avLst/>
+                    </a:prstGeom>
+                    <a:noFill/>
+                  </pic:spPr>
+                </pic:pic>
+              </a:graphicData>
+            </a:graphic>
+          </wp:inline>
+        </w:drawing>
+      </w:r>
+    </w:p>
+    <w:p>
+      <w:pPr>
+        <w:pStyle w:val="Figure"/>
+        <w:jc w:val="center"/>
+      </w:pPr>
+      <w:r>
+        <w:rPr>
+          <w:noProof/>
+        </w:rPr>
+        <w:drawing>
+          <wp:inline distT="0" distB="0" distL="0" distR="0">
+            <wp:extent cx="5486400" cy="3657600"/>
+            <wp:effectExtent l="0" t="0" r="0" b="0"/>
+            <wp:docPr id="63" name="Picture 63"/>
+            <wp:cNvGraphicFramePr>
+              <a:graphicFrameLocks xmlns:a="http://schemas.openxmlformats.org/drawingml/2006/main" noChangeAspect="1"/>
+            </wp:cNvGraphicFramePr>
+            <a:graphic xmlns:a="http://schemas.openxmlformats.org/drawingml/2006/main">
+              <a:graphicData uri="http://schemas.openxmlformats.org/drawingml/2006/picture">
+                <pic:pic xmlns:pic="http://schemas.openxmlformats.org/drawingml/2006/picture">
+                  <pic:nvPicPr>
+                    <pic:cNvPr id="64" name=""/>
+                    <pic:cNvPicPr>
+                      <a:picLocks noChangeAspect="1" noChangeArrowheads="1"/>
+                    </pic:cNvPicPr>
+                  </pic:nvPicPr>
+                  <pic:blipFill>
+                    <a:blip r:embed="rId38"/>
+                    <a:srcRect/>
+                    <a:stretch>
+                      <a:fillRect/>
+                    </a:stretch>
+                  </pic:blipFill>
+                  <pic:spPr bwMode="auto">
+                    <a:xfrm>
+                      <a:off x="0" y="0"/>
+                      <a:ext cx="76200" cy="50800"/>
+                    </a:xfrm>
+                    <a:prstGeom prst="rect">
+                      <a:avLst/>
+                    </a:prstGeom>
+                    <a:noFill/>
+                  </pic:spPr>
+                </pic:pic>
+              </a:graphicData>
+            </a:graphic>
+          </wp:inline>
+        </w:drawing>
+      </w:r>
+    </w:p>
+    <w:p>
+      <w:pPr>
+        <w:pStyle w:val="Figure"/>
+        <w:jc w:val="center"/>
+      </w:pPr>
+      <w:r>
+        <w:rPr>
+          <w:noProof/>
+        </w:rPr>
+        <w:lastRenderedPageBreak/>
+        <w:drawing>
+          <wp:inline distT="0" distB="0" distL="0" distR="0">
+            <wp:extent cx="5486400" cy="3657600"/>
+            <wp:effectExtent l="0" t="0" r="0" b="0"/>
+            <wp:docPr id="65" name="Picture 65"/>
+            <wp:cNvGraphicFramePr>
+              <a:graphicFrameLocks xmlns:a="http://schemas.openxmlformats.org/drawingml/2006/main" noChangeAspect="1"/>
+            </wp:cNvGraphicFramePr>
+            <a:graphic xmlns:a="http://schemas.openxmlformats.org/drawingml/2006/main">
+              <a:graphicData uri="http://schemas.openxmlformats.org/drawingml/2006/picture">
+                <pic:pic xmlns:pic="http://schemas.openxmlformats.org/drawingml/2006/picture">
+                  <pic:nvPicPr>
+                    <pic:cNvPr id="66" name=""/>
+                    <pic:cNvPicPr>
+                      <a:picLocks noChangeAspect="1" noChangeArrowheads="1"/>
+                    </pic:cNvPicPr>
+                  </pic:nvPicPr>
+                  <pic:blipFill>
+                    <a:blip r:embed="rId39"/>
+                    <a:srcRect/>
+                    <a:stretch>
+                      <a:fillRect/>
+                    </a:stretch>
+                  </pic:blipFill>
+                  <pic:spPr bwMode="auto">
+                    <a:xfrm>
+                      <a:off x="0" y="0"/>
+                      <a:ext cx="76200" cy="50800"/>
+                    </a:xfrm>
+                    <a:prstGeom prst="rect">
+                      <a:avLst/>
+                    </a:prstGeom>
+                    <a:noFill/>
+                  </pic:spPr>
+                </pic:pic>
+              </a:graphicData>
+            </a:graphic>
+          </wp:inline>
+        </w:drawing>
+      </w:r>
+    </w:p>
+    <w:p>
+      <w:pPr>
+        <w:pStyle w:val="Figure"/>
+        <w:jc w:val="center"/>
+      </w:pPr>
+      <w:r>
+        <w:rPr>
+          <w:noProof/>
+        </w:rPr>
+        <w:drawing>
+          <wp:inline distT="0" distB="0" distL="0" distR="0">
+            <wp:extent cx="5486400" cy="3657600"/>
+            <wp:effectExtent l="0" t="0" r="0" b="0"/>
+            <wp:docPr id="67" name="Picture 67"/>
+            <wp:cNvGraphicFramePr>
+              <a:graphicFrameLocks xmlns:a="http://schemas.openxmlformats.org/drawingml/2006/main" noChangeAspect="1"/>
+            </wp:cNvGraphicFramePr>
+            <a:graphic xmlns:a="http://schemas.openxmlformats.org/drawingml/2006/main">
+              <a:graphicData uri="http://schemas.openxmlformats.org/drawingml/2006/picture">
+                <pic:pic xmlns:pic="http://schemas.openxmlformats.org/drawingml/2006/picture">
+                  <pic:nvPicPr>
+                    <pic:cNvPr id="68" name=""/>
+                    <pic:cNvPicPr>
+                      <a:picLocks noChangeAspect="1" noChangeArrowheads="1"/>
+                    </pic:cNvPicPr>
+                  </pic:nvPicPr>
+                  <pic:blipFill>
+                    <a:blip r:embed="rId40"/>
+                    <a:srcRect/>
+                    <a:stretch>
+                      <a:fillRect/>
+                    </a:stretch>
+                  </pic:blipFill>
+                  <pic:spPr bwMode="auto">
+                    <a:xfrm>
+                      <a:off x="0" y="0"/>
+                      <a:ext cx="76200" cy="50800"/>
+                    </a:xfrm>
+                    <a:prstGeom prst="rect">
+                      <a:avLst/>
+                    </a:prstGeom>
+                    <a:noFill/>
+                  </pic:spPr>
+                </pic:pic>
+              </a:graphicData>
+            </a:graphic>
+          </wp:inline>
+        </w:drawing>
+      </w:r>
+    </w:p>
+    <w:p>
       <w:r>
         <w:br w:type="page"/>
       </w:r>
@@ -21460,7 +21965,10 @@
       <w:bookmarkStart w:id="9" w:name="X8f33ec2cf2a5f7dfebab01bc746d57e0540829b"/>
       <w:r>
         <w:lastRenderedPageBreak/>
-        <w:t>Section 1B - Benthic Macroinvertebrate Community</w:t>
+        <w:t>Section 1B - Benthic Macroinvertebra</w:t>
+      </w:r>
+      <w:r>
+        <w:t>te Community</w:t>
       </w:r>
       <w:bookmarkEnd w:id="9"/>
     </w:p>
@@ -21477,7 +21985,7 @@
           <wp:inline distT="0" distB="0" distL="0" distR="0">
             <wp:extent cx="6400800" cy="6400800"/>
             <wp:effectExtent l="0" t="0" r="0" b="0"/>
-            <wp:docPr id="49" name="Picture 49"/>
+            <wp:docPr id="69" name="Picture 69"/>
             <wp:cNvGraphicFramePr>
               <a:graphicFrameLocks xmlns:a="http://schemas.openxmlformats.org/drawingml/2006/main" noChangeAspect="1"/>
             </wp:cNvGraphicFramePr>
@@ -21485,13 +21993,13 @@
               <a:graphicData uri="http://schemas.openxmlformats.org/drawingml/2006/picture">
                 <pic:pic xmlns:pic="http://schemas.openxmlformats.org/drawingml/2006/picture">
                   <pic:nvPicPr>
-                    <pic:cNvPr id="50" name=""/>
+                    <pic:cNvPr id="70" name=""/>
                     <pic:cNvPicPr>
                       <a:picLocks noChangeAspect="1" noChangeArrowheads="1"/>
                     </pic:cNvPicPr>
                   </pic:nvPicPr>
                   <pic:blipFill>
-                    <a:blip r:embed="rId31"/>
+                    <a:blip r:embed="rId41"/>
                     <a:srcRect/>
                     <a:stretch>
                       <a:fillRect/>
@@ -21519,10 +22027,7 @@
         <w:pStyle w:val="ImageCaption"/>
       </w:pPr>
       <w:r>
-        <w:t>Figur</w:t>
-      </w:r>
-      <w:r>
-        <w:t xml:space="preserve">e </w:t>
+        <w:t xml:space="preserve">Figure </w:t>
       </w:r>
       <w:bookmarkStart w:id="10" w:name="BAP"/>
       <w:r>
@@ -21545,10 +22050,10 @@
       </w:r>
       <w:bookmarkEnd w:id="10"/>
       <w:r>
-        <w:t xml:space="preserve">: Biological Assessment Profile (BAP) Scores and 95% confidence intervals for benthic macroinvertebrate community assessment data for the Wallkill River Survey, 2017-2019. Symbology corresponds with WI/PWL segmentation as indicated in </w:t>
+        <w:t xml:space="preserve">: </w:t>
       </w:r>
       <w:r>
-        <w:t>the plot legend.</w:t>
+        <w:t>Biological Assessment Profile (BAP) Scores and 95% confidence intervals for benthic macroinvertebrate community assessment data for the Wallkill River Survey, 2017-2019. Symbology corresponds with WI/PWL segmentation as indicated in the plot legend.</w:t>
       </w:r>
     </w:p>
     <w:p>
@@ -21566,7 +22071,10 @@
       <w:bookmarkStart w:id="11" w:name="Xf902c53d879c4fd4716d1c3c01d5e5616ce6453"/>
       <w:r>
         <w:lastRenderedPageBreak/>
-        <w:t>Section 1C - Stream Reach Physical Characteristics</w:t>
+        <w:t>Sec</w:t>
+      </w:r>
+      <w:r>
+        <w:t>tion 1C - Stream Reach Physical Characteristics</w:t>
       </w:r>
       <w:bookmarkEnd w:id="11"/>
     </w:p>
@@ -21598,10 +22106,10 @@
       </w:r>
       <w:bookmarkEnd w:id="12"/>
       <w:r>
-        <w:t>: Ranked habitat characteristics and calculated HMA for the Wallkill River Survey, 2017-2019. Epifaunal substrate (Epi. Cover); Embeddedness/Pool Substrate Char</w:t>
+        <w:t>: Ranked habitat characteristics and calculated HMA for the Wallkill River Survey, 2017-2019. Epifaunal substrate (Epi. Cover); Embeddedness/Pool Substrate Characterization (Embed. Po</w:t>
       </w:r>
       <w:r>
-        <w:t>acterization (Embed. Pool.); Velocity Depth Regime/Pool Variability (Vel/Dep Reg.); Sediment Deposition (Sed. Dep.); Channel Flow Status (Flow Status); Channel Alteration (Chan. Alt.); Riffle Frequency/Stream Sinuosity (Rif. Freq.)</w:t>
+        <w:t>ol.); Velocity Depth Regime/Pool Variability (Vel/Dep Reg.); Sediment Deposition (Sed. Dep.); Channel Flow Status (Flow Status); Channel Alteration (Chan. Alt.); Riffle Frequency/Stream Sinuosity (Rif. Freq.)</w:t>
       </w:r>
     </w:p>
     <w:tbl>
@@ -21765,6 +22273,15 @@
                 <w:szCs w:val="22"/>
               </w:rPr>
               <w:br/>
+            </w:r>
+            <w:r>
+              <w:rPr>
+                <w:rFonts w:ascii="Arial" w:eastAsia="Arial" w:hAnsi="Arial" w:cs="Arial"/>
+                <w:b/>
+                <w:color w:val="111111"/>
+                <w:sz w:val="22"/>
+                <w:szCs w:val="22"/>
+              </w:rPr>
               <w:t xml:space="preserve"> Pool.</w:t>
             </w:r>
           </w:p>
@@ -29986,7 +30503,7 @@
           <wp:inline distT="0" distB="0" distL="0" distR="0">
             <wp:extent cx="6400800" cy="3657600"/>
             <wp:effectExtent l="0" t="0" r="0" b="0"/>
-            <wp:docPr id="51" name="Picture 51"/>
+            <wp:docPr id="71" name="Picture 71"/>
             <wp:cNvGraphicFramePr>
               <a:graphicFrameLocks xmlns:a="http://schemas.openxmlformats.org/drawingml/2006/main" noChangeAspect="1"/>
             </wp:cNvGraphicFramePr>
@@ -29994,13 +30511,13 @@
               <a:graphicData uri="http://schemas.openxmlformats.org/drawingml/2006/picture">
                 <pic:pic xmlns:pic="http://schemas.openxmlformats.org/drawingml/2006/picture">
                   <pic:nvPicPr>
-                    <pic:cNvPr id="52" name=""/>
+                    <pic:cNvPr id="72" name=""/>
                     <pic:cNvPicPr>
                       <a:picLocks noChangeAspect="1" noChangeArrowheads="1"/>
                     </pic:cNvPicPr>
                   </pic:nvPicPr>
                   <pic:blipFill>
-                    <a:blip r:embed="rId32"/>
+                    <a:blip r:embed="rId42"/>
                     <a:srcRect/>
                     <a:stretch>
                       <a:fillRect/>
@@ -40391,7 +40908,7 @@
       <w:r>
         <w:t>Toxicity testing of surface waters, sediments, porewaters, and effluents are routinely performed as part of the RIBS program (</w:t>
       </w:r>
-      <w:hyperlink r:id="rId33">
+      <w:hyperlink r:id="rId43">
         <w:r>
           <w:rPr>
             <w:rStyle w:val="Hyperlink"/>
@@ -42858,7 +43375,7 @@
     </w:tbl>
     <w:p/>
     <w:sectPr>
-      <w:headerReference w:type="default" r:id="rId34"/>
+      <w:headerReference w:type="default" r:id="rId44"/>
       <w:pgSz w:w="12240" w:h="15840"/>
       <w:pgMar w:top="1440" w:right="1440" w:bottom="1440" w:left="1440" w:header="720" w:footer="720" w:gutter="0"/>
       <w:cols w:space="720"/>
@@ -42925,7 +43442,7 @@
         <wp:inline distT="0" distB="0" distL="0" distR="0" wp14:anchorId="773B9460" wp14:editId="43B82F52">
           <wp:extent cx="1554480" cy="716280"/>
           <wp:effectExtent l="0" t="0" r="7620" b="7620"/>
-          <wp:docPr id="53" name="Picture 2"/>
+          <wp:docPr id="73" name="Picture 2"/>
           <wp:cNvGraphicFramePr>
             <a:graphicFrameLocks xmlns:a="http://schemas.openxmlformats.org/drawingml/2006/main" noChangeAspect="1"/>
           </wp:cNvGraphicFramePr>
@@ -42933,7 +43450,7 @@
             <a:graphicData uri="http://schemas.openxmlformats.org/drawingml/2006/picture">
               <pic:pic xmlns:pic="http://schemas.openxmlformats.org/drawingml/2006/picture">
                 <pic:nvPicPr>
-                  <pic:cNvPr id="54" name="Picture 1"/>
+                  <pic:cNvPr id="74" name="Picture 1"/>
                   <pic:cNvPicPr>
                     <a:picLocks noChangeAspect="1" noChangeArrowheads="1"/>
                   </pic:cNvPicPr>

</xml_diff>